<commit_message>
Added effects, decorated scene and added triggers of restart when finish and crash
</commit_message>
<xml_diff>
--- a/Apuntes/Codigo.docx
+++ b/Apuntes/Codigo.docx
@@ -143,7 +143,6 @@
       </w:r>
     </w:p>
     <w:p>
-      <w:bookmarkStart w:id="0" w:name="_GoBack"/>
       <w:r>
         <w:rPr>
           <w:noProof/>
@@ -185,7 +184,256 @@
           </wp:inline>
         </w:drawing>
       </w:r>
+    </w:p>
+    <w:p>
+      <w:pPr>
+        <w:pStyle w:val="Ttulo2"/>
+      </w:pPr>
+      <w:proofErr w:type="spellStart"/>
+      <w:r>
+        <w:t>SceneManager.LoadScene</w:t>
+      </w:r>
+      <w:proofErr w:type="spellEnd"/>
+    </w:p>
+    <w:p>
+      <w:r>
+        <w:t xml:space="preserve">Método encargado de cargar la escena especificada. La escena especificada es un número que se obtiene mirando el </w:t>
+      </w:r>
+      <w:proofErr w:type="spellStart"/>
+      <w:r>
+        <w:t>Build</w:t>
+      </w:r>
+      <w:proofErr w:type="spellEnd"/>
+      <w:r>
+        <w:t xml:space="preserve"> </w:t>
+      </w:r>
+      <w:proofErr w:type="spellStart"/>
+      <w:r>
+        <w:t>Settings</w:t>
+      </w:r>
+      <w:proofErr w:type="spellEnd"/>
+    </w:p>
+    <w:p>
+      <w:pPr>
+        <w:shd w:val="clear" w:color="auto" w:fill="7F7F7F" w:themeFill="text1" w:themeFillTint="80"/>
+        <w:autoSpaceDE w:val="0"/>
+        <w:autoSpaceDN w:val="0"/>
+        <w:adjustRightInd w:val="0"/>
+        <w:spacing w:after="0" w:line="240" w:lineRule="auto"/>
+        <w:rPr>
+          <w:rFonts w:ascii="Cascadia Mono" w:hAnsi="Cascadia Mono" w:cs="Cascadia Mono"/>
+          <w:color w:val="000000"/>
+          <w:sz w:val="19"/>
+          <w:szCs w:val="19"/>
+        </w:rPr>
+      </w:pPr>
+      <w:proofErr w:type="spellStart"/>
+      <w:r>
+        <w:rPr>
+          <w:rFonts w:ascii="Cascadia Mono" w:hAnsi="Cascadia Mono" w:cs="Cascadia Mono"/>
+          <w:color w:val="0000FF"/>
+          <w:sz w:val="19"/>
+          <w:szCs w:val="19"/>
+        </w:rPr>
+        <w:t>if</w:t>
+      </w:r>
+      <w:proofErr w:type="spellEnd"/>
+      <w:r>
+        <w:rPr>
+          <w:rFonts w:ascii="Cascadia Mono" w:hAnsi="Cascadia Mono" w:cs="Cascadia Mono"/>
+          <w:color w:val="000000"/>
+          <w:sz w:val="19"/>
+          <w:szCs w:val="19"/>
+        </w:rPr>
+        <w:t xml:space="preserve"> (</w:t>
+      </w:r>
+      <w:proofErr w:type="spellStart"/>
+      <w:proofErr w:type="gramStart"/>
+      <w:r>
+        <w:rPr>
+          <w:rFonts w:ascii="Cascadia Mono" w:hAnsi="Cascadia Mono" w:cs="Cascadia Mono"/>
+          <w:color w:val="000000"/>
+          <w:sz w:val="19"/>
+          <w:szCs w:val="19"/>
+        </w:rPr>
+        <w:t>other.gameObject.CompareTag</w:t>
+      </w:r>
+      <w:proofErr w:type="spellEnd"/>
+      <w:proofErr w:type="gramEnd"/>
+      <w:r>
+        <w:rPr>
+          <w:rFonts w:ascii="Cascadia Mono" w:hAnsi="Cascadia Mono" w:cs="Cascadia Mono"/>
+          <w:color w:val="000000"/>
+          <w:sz w:val="19"/>
+          <w:szCs w:val="19"/>
+        </w:rPr>
+        <w:t>(</w:t>
+      </w:r>
+      <w:r>
+        <w:rPr>
+          <w:rFonts w:ascii="Cascadia Mono" w:hAnsi="Cascadia Mono" w:cs="Cascadia Mono"/>
+          <w:color w:val="A31515"/>
+          <w:sz w:val="19"/>
+          <w:szCs w:val="19"/>
+        </w:rPr>
+        <w:t>"</w:t>
+      </w:r>
+      <w:proofErr w:type="spellStart"/>
+      <w:r>
+        <w:rPr>
+          <w:rFonts w:ascii="Cascadia Mono" w:hAnsi="Cascadia Mono" w:cs="Cascadia Mono"/>
+          <w:color w:val="A31515"/>
+          <w:sz w:val="19"/>
+          <w:szCs w:val="19"/>
+        </w:rPr>
+        <w:t>Ground</w:t>
+      </w:r>
+      <w:proofErr w:type="spellEnd"/>
+      <w:r>
+        <w:rPr>
+          <w:rFonts w:ascii="Cascadia Mono" w:hAnsi="Cascadia Mono" w:cs="Cascadia Mono"/>
+          <w:color w:val="A31515"/>
+          <w:sz w:val="19"/>
+          <w:szCs w:val="19"/>
+        </w:rPr>
+        <w:t>"</w:t>
+      </w:r>
+      <w:r>
+        <w:rPr>
+          <w:rFonts w:ascii="Cascadia Mono" w:hAnsi="Cascadia Mono" w:cs="Cascadia Mono"/>
+          <w:color w:val="000000"/>
+          <w:sz w:val="19"/>
+          <w:szCs w:val="19"/>
+        </w:rPr>
+        <w:t>))</w:t>
+      </w:r>
+    </w:p>
+    <w:p>
+      <w:pPr>
+        <w:shd w:val="clear" w:color="auto" w:fill="7F7F7F" w:themeFill="text1" w:themeFillTint="80"/>
+        <w:rPr>
+          <w:rFonts w:ascii="Cascadia Mono" w:hAnsi="Cascadia Mono" w:cs="Cascadia Mono"/>
+          <w:color w:val="000000"/>
+          <w:sz w:val="19"/>
+          <w:szCs w:val="19"/>
+        </w:rPr>
+      </w:pPr>
+      <w:r>
+        <w:rPr>
+          <w:rFonts w:ascii="Cascadia Mono" w:hAnsi="Cascadia Mono" w:cs="Cascadia Mono"/>
+          <w:color w:val="000000"/>
+          <w:sz w:val="19"/>
+          <w:szCs w:val="19"/>
+        </w:rPr>
+        <w:t xml:space="preserve">            </w:t>
+      </w:r>
+      <w:proofErr w:type="spellStart"/>
+      <w:r>
+        <w:rPr>
+          <w:rFonts w:ascii="Cascadia Mono" w:hAnsi="Cascadia Mono" w:cs="Cascadia Mono"/>
+          <w:color w:val="000000"/>
+          <w:sz w:val="19"/>
+          <w:szCs w:val="19"/>
+        </w:rPr>
+        <w:t>SceneManager.LoadScene</w:t>
+      </w:r>
+      <w:proofErr w:type="spellEnd"/>
+      <w:r>
+        <w:rPr>
+          <w:rFonts w:ascii="Cascadia Mono" w:hAnsi="Cascadia Mono" w:cs="Cascadia Mono"/>
+          <w:color w:val="000000"/>
+          <w:sz w:val="19"/>
+          <w:szCs w:val="19"/>
+        </w:rPr>
+        <w:t>(0);</w:t>
+      </w:r>
+    </w:p>
+    <w:p>
+      <w:pPr>
+        <w:shd w:val="clear" w:color="auto" w:fill="7F7F7F" w:themeFill="text1" w:themeFillTint="80"/>
+        <w:rPr>
+          <w:rFonts w:ascii="Cascadia Mono" w:hAnsi="Cascadia Mono" w:cs="Cascadia Mono"/>
+          <w:color w:val="000000"/>
+          <w:sz w:val="19"/>
+          <w:szCs w:val="19"/>
+        </w:rPr>
+      </w:pPr>
+    </w:p>
+    <w:p>
+      <w:pPr>
+        <w:pStyle w:val="Ttulo2"/>
+      </w:pPr>
+      <w:r>
+        <w:t xml:space="preserve">Crear un </w:t>
+      </w:r>
+      <w:proofErr w:type="spellStart"/>
+      <w:r>
+        <w:t>delay</w:t>
+      </w:r>
+      <w:proofErr w:type="spellEnd"/>
+    </w:p>
+    <w:p>
+      <w:r>
+        <w:t>Hay dos formas de hacerlo:</w:t>
+      </w:r>
+    </w:p>
+    <w:p>
+      <w:pPr>
+        <w:pStyle w:val="Ttulo3"/>
+      </w:pPr>
+      <w:proofErr w:type="spellStart"/>
+      <w:r>
+        <w:t>Invoke</w:t>
+      </w:r>
+      <w:proofErr w:type="spellEnd"/>
+    </w:p>
+    <w:p>
+      <w:r>
+        <w:t>Es un poco más fácil de entender, pero no muy poderoso. Es un método que recibe dos parámetros, el nombre del método y el delay.</w:t>
+      </w:r>
+    </w:p>
+    <w:p>
+      <w:pPr>
+        <w:pStyle w:val="Ttulo3"/>
+      </w:pPr>
+      <w:proofErr w:type="spellStart"/>
+      <w:r>
+        <w:t>Corutinas</w:t>
+      </w:r>
+      <w:proofErr w:type="spellEnd"/>
+    </w:p>
+    <w:p>
+      <w:pPr>
+        <w:pStyle w:val="Ttulo2"/>
+      </w:pPr>
+      <w:proofErr w:type="spellStart"/>
+      <w:r>
+        <w:t>FindObjectOfType</w:t>
+      </w:r>
+      <w:proofErr w:type="spellEnd"/>
+      <w:r>
+        <w:t>&lt;&gt;</w:t>
+      </w:r>
+      <w:proofErr w:type="gramStart"/>
+      <w:r>
+        <w:t>()/</w:t>
+      </w:r>
+      <w:bookmarkStart w:id="0" w:name="_GoBack"/>
       <w:bookmarkEnd w:id="0"/>
+      <w:proofErr w:type="spellStart"/>
+      <w:proofErr w:type="gramEnd"/>
+      <w:r>
+        <w:t>FindObjectsOfType</w:t>
+      </w:r>
+      <w:proofErr w:type="spellEnd"/>
+      <w:r>
+        <w:t>&lt;&gt;()</w:t>
+      </w:r>
+    </w:p>
+    <w:p>
+      <w:r>
+        <w:t>Sirve para encontrar objetos del tipo especificado. Tener cuidado si hay varios componentes del mismo tipo.</w:t>
+      </w:r>
     </w:p>
     <w:sectPr>
       <w:pgSz w:w="11906" w:h="16838"/>
@@ -423,11 +671,127 @@
       </w:rPr>
     </w:lvl>
   </w:abstractNum>
+  <w:abstractNum w:abstractNumId="2" w15:restartNumberingAfterBreak="0">
+    <w:nsid w:val="7F0821E6"/>
+    <w:multiLevelType w:val="hybridMultilevel"/>
+    <w:tmpl w:val="558C6044"/>
+    <w:lvl w:ilvl="0" w:tplc="0C0A0001">
+      <w:start w:val="1"/>
+      <w:numFmt w:val="bullet"/>
+      <w:lvlText w:val=""/>
+      <w:lvlJc w:val="left"/>
+      <w:pPr>
+        <w:ind w:left="720" w:hanging="360"/>
+      </w:pPr>
+      <w:rPr>
+        <w:rFonts w:ascii="Symbol" w:hAnsi="Symbol" w:hint="default"/>
+      </w:rPr>
+    </w:lvl>
+    <w:lvl w:ilvl="1" w:tplc="0C0A0003" w:tentative="1">
+      <w:start w:val="1"/>
+      <w:numFmt w:val="bullet"/>
+      <w:lvlText w:val="o"/>
+      <w:lvlJc w:val="left"/>
+      <w:pPr>
+        <w:ind w:left="1440" w:hanging="360"/>
+      </w:pPr>
+      <w:rPr>
+        <w:rFonts w:ascii="Courier New" w:hAnsi="Courier New" w:cs="Courier New" w:hint="default"/>
+      </w:rPr>
+    </w:lvl>
+    <w:lvl w:ilvl="2" w:tplc="0C0A0005" w:tentative="1">
+      <w:start w:val="1"/>
+      <w:numFmt w:val="bullet"/>
+      <w:lvlText w:val=""/>
+      <w:lvlJc w:val="left"/>
+      <w:pPr>
+        <w:ind w:left="2160" w:hanging="360"/>
+      </w:pPr>
+      <w:rPr>
+        <w:rFonts w:ascii="Wingdings" w:hAnsi="Wingdings" w:hint="default"/>
+      </w:rPr>
+    </w:lvl>
+    <w:lvl w:ilvl="3" w:tplc="0C0A0001" w:tentative="1">
+      <w:start w:val="1"/>
+      <w:numFmt w:val="bullet"/>
+      <w:lvlText w:val=""/>
+      <w:lvlJc w:val="left"/>
+      <w:pPr>
+        <w:ind w:left="2880" w:hanging="360"/>
+      </w:pPr>
+      <w:rPr>
+        <w:rFonts w:ascii="Symbol" w:hAnsi="Symbol" w:hint="default"/>
+      </w:rPr>
+    </w:lvl>
+    <w:lvl w:ilvl="4" w:tplc="0C0A0003" w:tentative="1">
+      <w:start w:val="1"/>
+      <w:numFmt w:val="bullet"/>
+      <w:lvlText w:val="o"/>
+      <w:lvlJc w:val="left"/>
+      <w:pPr>
+        <w:ind w:left="3600" w:hanging="360"/>
+      </w:pPr>
+      <w:rPr>
+        <w:rFonts w:ascii="Courier New" w:hAnsi="Courier New" w:cs="Courier New" w:hint="default"/>
+      </w:rPr>
+    </w:lvl>
+    <w:lvl w:ilvl="5" w:tplc="0C0A0005" w:tentative="1">
+      <w:start w:val="1"/>
+      <w:numFmt w:val="bullet"/>
+      <w:lvlText w:val=""/>
+      <w:lvlJc w:val="left"/>
+      <w:pPr>
+        <w:ind w:left="4320" w:hanging="360"/>
+      </w:pPr>
+      <w:rPr>
+        <w:rFonts w:ascii="Wingdings" w:hAnsi="Wingdings" w:hint="default"/>
+      </w:rPr>
+    </w:lvl>
+    <w:lvl w:ilvl="6" w:tplc="0C0A0001" w:tentative="1">
+      <w:start w:val="1"/>
+      <w:numFmt w:val="bullet"/>
+      <w:lvlText w:val=""/>
+      <w:lvlJc w:val="left"/>
+      <w:pPr>
+        <w:ind w:left="5040" w:hanging="360"/>
+      </w:pPr>
+      <w:rPr>
+        <w:rFonts w:ascii="Symbol" w:hAnsi="Symbol" w:hint="default"/>
+      </w:rPr>
+    </w:lvl>
+    <w:lvl w:ilvl="7" w:tplc="0C0A0003" w:tentative="1">
+      <w:start w:val="1"/>
+      <w:numFmt w:val="bullet"/>
+      <w:lvlText w:val="o"/>
+      <w:lvlJc w:val="left"/>
+      <w:pPr>
+        <w:ind w:left="5760" w:hanging="360"/>
+      </w:pPr>
+      <w:rPr>
+        <w:rFonts w:ascii="Courier New" w:hAnsi="Courier New" w:cs="Courier New" w:hint="default"/>
+      </w:rPr>
+    </w:lvl>
+    <w:lvl w:ilvl="8" w:tplc="0C0A0005" w:tentative="1">
+      <w:start w:val="1"/>
+      <w:numFmt w:val="bullet"/>
+      <w:lvlText w:val=""/>
+      <w:lvlJc w:val="left"/>
+      <w:pPr>
+        <w:ind w:left="6480" w:hanging="360"/>
+      </w:pPr>
+      <w:rPr>
+        <w:rFonts w:ascii="Wingdings" w:hAnsi="Wingdings" w:hint="default"/>
+      </w:rPr>
+    </w:lvl>
+  </w:abstractNum>
   <w:num w:numId="1">
     <w:abstractNumId w:val="0"/>
   </w:num>
   <w:num w:numId="2">
     <w:abstractNumId w:val="1"/>
+  </w:num>
+  <w:num w:numId="3">
+    <w:abstractNumId w:val="2"/>
   </w:num>
 </w:numbering>
 </file>
@@ -869,6 +1233,28 @@
       <w:szCs w:val="26"/>
     </w:rPr>
   </w:style>
+  <w:style w:type="paragraph" w:styleId="Ttulo3">
+    <w:name w:val="heading 3"/>
+    <w:basedOn w:val="Normal"/>
+    <w:next w:val="Normal"/>
+    <w:link w:val="Ttulo3Car"/>
+    <w:uiPriority w:val="9"/>
+    <w:unhideWhenUsed/>
+    <w:qFormat/>
+    <w:rsid w:val="00233CFA"/>
+    <w:pPr>
+      <w:keepNext/>
+      <w:keepLines/>
+      <w:spacing w:before="40" w:after="0"/>
+      <w:outlineLvl w:val="2"/>
+    </w:pPr>
+    <w:rPr>
+      <w:rFonts w:asciiTheme="majorHAnsi" w:eastAsiaTheme="majorEastAsia" w:hAnsiTheme="majorHAnsi" w:cstheme="majorBidi"/>
+      <w:color w:val="1F4D78" w:themeColor="accent1" w:themeShade="7F"/>
+      <w:sz w:val="24"/>
+      <w:szCs w:val="24"/>
+    </w:rPr>
+  </w:style>
   <w:style w:type="character" w:default="1" w:styleId="Fuentedeprrafopredeter">
     <w:name w:val="Default Paragraph Font"/>
     <w:uiPriority w:val="1"/>
@@ -932,6 +1318,31 @@
       <w:ind w:left="720"/>
       <w:contextualSpacing/>
     </w:pPr>
+  </w:style>
+  <w:style w:type="character" w:customStyle="1" w:styleId="Ttulo3Car">
+    <w:name w:val="Título 3 Car"/>
+    <w:basedOn w:val="Fuentedeprrafopredeter"/>
+    <w:link w:val="Ttulo3"/>
+    <w:uiPriority w:val="9"/>
+    <w:rsid w:val="00233CFA"/>
+    <w:rPr>
+      <w:rFonts w:asciiTheme="majorHAnsi" w:eastAsiaTheme="majorEastAsia" w:hAnsiTheme="majorHAnsi" w:cstheme="majorBidi"/>
+      <w:color w:val="1F4D78" w:themeColor="accent1" w:themeShade="7F"/>
+      <w:sz w:val="24"/>
+      <w:szCs w:val="24"/>
+    </w:rPr>
+  </w:style>
+  <w:style w:type="character" w:styleId="Hipervnculo">
+    <w:name w:val="Hyperlink"/>
+    <w:basedOn w:val="Fuentedeprrafopredeter"/>
+    <w:uiPriority w:val="99"/>
+    <w:semiHidden/>
+    <w:unhideWhenUsed/>
+    <w:rsid w:val="00193B52"/>
+    <w:rPr>
+      <w:color w:val="0000FF"/>
+      <w:u w:val="single"/>
+    </w:rPr>
   </w:style>
 </w:styles>
 </file>

</xml_diff>

<commit_message>
feat: Added functionality for the first question.
Added functionality for the first question.
</commit_message>
<xml_diff>
--- a/Apuntes/Codigo.docx
+++ b/Apuntes/Codigo.docx
@@ -1393,8 +1393,6 @@
           <w:szCs w:val="19"/>
         </w:rPr>
       </w:pPr>
-      <w:bookmarkStart w:id="0" w:name="_GoBack"/>
-      <w:bookmarkEnd w:id="0"/>
     </w:p>
     <w:p>
       <w:pPr>
@@ -1838,27 +1836,7 @@
           <w:sz w:val="19"/>
           <w:szCs w:val="19"/>
         </w:rPr>
-        <w:t xml:space="preserve">, </w:t>
-      </w:r>
-      <w:proofErr w:type="spellStart"/>
-      <w:r>
-        <w:rPr>
-          <w:rFonts w:ascii="Cascadia Mono" w:hAnsi="Cascadia Mono" w:cs="Cascadia Mono"/>
-          <w:color w:val="000000"/>
-          <w:sz w:val="19"/>
-          <w:szCs w:val="19"/>
-        </w:rPr>
-        <w:t>fileName</w:t>
-      </w:r>
-      <w:proofErr w:type="spellEnd"/>
-      <w:r>
-        <w:rPr>
-          <w:rFonts w:ascii="Cascadia Mono" w:hAnsi="Cascadia Mono" w:cs="Cascadia Mono"/>
-          <w:color w:val="000000"/>
-          <w:sz w:val="19"/>
-          <w:szCs w:val="19"/>
-        </w:rPr>
-        <w:t xml:space="preserve"> = </w:t>
+        <w:t xml:space="preserve">, fileName = </w:t>
       </w:r>
       <w:r>
         <w:rPr>
@@ -1983,6 +1961,206 @@
           </wp:inline>
         </w:drawing>
       </w:r>
+    </w:p>
+    <w:p>
+      <w:pPr>
+        <w:pStyle w:val="Ttulo2"/>
+      </w:pPr>
+      <w:r>
+        <w:t xml:space="preserve">Cambiar </w:t>
+      </w:r>
+      <w:proofErr w:type="spellStart"/>
+      <w:r>
+        <w:t>sprite</w:t>
+      </w:r>
+      <w:proofErr w:type="spellEnd"/>
+      <w:r>
+        <w:t xml:space="preserve"> de un objeto:</w:t>
+      </w:r>
+    </w:p>
+    <w:p>
+      <w:pPr>
+        <w:shd w:val="clear" w:color="auto" w:fill="AEAAAA" w:themeFill="background2" w:themeFillShade="BF"/>
+        <w:autoSpaceDE w:val="0"/>
+        <w:autoSpaceDN w:val="0"/>
+        <w:adjustRightInd w:val="0"/>
+        <w:spacing w:after="0" w:line="240" w:lineRule="auto"/>
+        <w:rPr>
+          <w:rFonts w:ascii="Cascadia Mono" w:hAnsi="Cascadia Mono" w:cs="Cascadia Mono"/>
+          <w:color w:val="000000"/>
+          <w:sz w:val="19"/>
+          <w:szCs w:val="19"/>
+        </w:rPr>
+      </w:pPr>
+      <w:bookmarkStart w:id="0" w:name="_GoBack"/>
+      <w:proofErr w:type="spellStart"/>
+      <w:r>
+        <w:rPr>
+          <w:rFonts w:ascii="Cascadia Mono" w:hAnsi="Cascadia Mono" w:cs="Cascadia Mono"/>
+          <w:color w:val="000000"/>
+          <w:sz w:val="19"/>
+          <w:szCs w:val="19"/>
+        </w:rPr>
+        <w:t>Image</w:t>
+      </w:r>
+      <w:proofErr w:type="spellEnd"/>
+      <w:r>
+        <w:rPr>
+          <w:rFonts w:ascii="Cascadia Mono" w:hAnsi="Cascadia Mono" w:cs="Cascadia Mono"/>
+          <w:color w:val="000000"/>
+          <w:sz w:val="19"/>
+          <w:szCs w:val="19"/>
+        </w:rPr>
+        <w:t xml:space="preserve"> </w:t>
+      </w:r>
+      <w:proofErr w:type="spellStart"/>
+      <w:r>
+        <w:rPr>
+          <w:rFonts w:ascii="Cascadia Mono" w:hAnsi="Cascadia Mono" w:cs="Cascadia Mono"/>
+          <w:color w:val="000000"/>
+          <w:sz w:val="19"/>
+          <w:szCs w:val="19"/>
+        </w:rPr>
+        <w:t>buttonImage</w:t>
+      </w:r>
+      <w:proofErr w:type="spellEnd"/>
+      <w:r>
+        <w:rPr>
+          <w:rFonts w:ascii="Cascadia Mono" w:hAnsi="Cascadia Mono" w:cs="Cascadia Mono"/>
+          <w:color w:val="000000"/>
+          <w:sz w:val="19"/>
+          <w:szCs w:val="19"/>
+        </w:rPr>
+        <w:t xml:space="preserve"> = </w:t>
+      </w:r>
+      <w:proofErr w:type="spellStart"/>
+      <w:r>
+        <w:rPr>
+          <w:rFonts w:ascii="Cascadia Mono" w:hAnsi="Cascadia Mono" w:cs="Cascadia Mono"/>
+          <w:color w:val="000000"/>
+          <w:sz w:val="19"/>
+          <w:szCs w:val="19"/>
+        </w:rPr>
+        <w:t>answersButtons</w:t>
+      </w:r>
+      <w:proofErr w:type="spellEnd"/>
+      <w:r>
+        <w:rPr>
+          <w:rFonts w:ascii="Cascadia Mono" w:hAnsi="Cascadia Mono" w:cs="Cascadia Mono"/>
+          <w:color w:val="000000"/>
+          <w:sz w:val="19"/>
+          <w:szCs w:val="19"/>
+        </w:rPr>
+        <w:t>[</w:t>
+      </w:r>
+      <w:proofErr w:type="spellStart"/>
+      <w:r>
+        <w:rPr>
+          <w:rFonts w:ascii="Cascadia Mono" w:hAnsi="Cascadia Mono" w:cs="Cascadia Mono"/>
+          <w:color w:val="000000"/>
+          <w:sz w:val="19"/>
+          <w:szCs w:val="19"/>
+        </w:rPr>
+        <w:t>index</w:t>
+      </w:r>
+      <w:proofErr w:type="spellEnd"/>
+      <w:proofErr w:type="gramStart"/>
+      <w:r>
+        <w:rPr>
+          <w:rFonts w:ascii="Cascadia Mono" w:hAnsi="Cascadia Mono" w:cs="Cascadia Mono"/>
+          <w:color w:val="000000"/>
+          <w:sz w:val="19"/>
+          <w:szCs w:val="19"/>
+        </w:rPr>
+        <w:t>].</w:t>
+      </w:r>
+      <w:proofErr w:type="spellStart"/>
+      <w:r>
+        <w:rPr>
+          <w:rFonts w:ascii="Cascadia Mono" w:hAnsi="Cascadia Mono" w:cs="Cascadia Mono"/>
+          <w:color w:val="000000"/>
+          <w:sz w:val="19"/>
+          <w:szCs w:val="19"/>
+        </w:rPr>
+        <w:t>GetComponent</w:t>
+      </w:r>
+      <w:proofErr w:type="spellEnd"/>
+      <w:proofErr w:type="gramEnd"/>
+      <w:r>
+        <w:rPr>
+          <w:rFonts w:ascii="Cascadia Mono" w:hAnsi="Cascadia Mono" w:cs="Cascadia Mono"/>
+          <w:color w:val="000000"/>
+          <w:sz w:val="19"/>
+          <w:szCs w:val="19"/>
+        </w:rPr>
+        <w:t>&lt;</w:t>
+      </w:r>
+      <w:proofErr w:type="spellStart"/>
+      <w:r>
+        <w:rPr>
+          <w:rFonts w:ascii="Cascadia Mono" w:hAnsi="Cascadia Mono" w:cs="Cascadia Mono"/>
+          <w:color w:val="000000"/>
+          <w:sz w:val="19"/>
+          <w:szCs w:val="19"/>
+        </w:rPr>
+        <w:t>Image</w:t>
+      </w:r>
+      <w:proofErr w:type="spellEnd"/>
+      <w:r>
+        <w:rPr>
+          <w:rFonts w:ascii="Cascadia Mono" w:hAnsi="Cascadia Mono" w:cs="Cascadia Mono"/>
+          <w:color w:val="000000"/>
+          <w:sz w:val="19"/>
+          <w:szCs w:val="19"/>
+        </w:rPr>
+        <w:t>&gt;();</w:t>
+      </w:r>
+    </w:p>
+    <w:p>
+      <w:pPr>
+        <w:shd w:val="clear" w:color="auto" w:fill="AEAAAA" w:themeFill="background2" w:themeFillShade="BF"/>
+      </w:pPr>
+      <w:proofErr w:type="spellStart"/>
+      <w:r>
+        <w:rPr>
+          <w:rFonts w:ascii="Cascadia Mono" w:hAnsi="Cascadia Mono" w:cs="Cascadia Mono"/>
+          <w:color w:val="000000"/>
+          <w:sz w:val="19"/>
+          <w:szCs w:val="19"/>
+        </w:rPr>
+        <w:t>buttonImage.sprite</w:t>
+      </w:r>
+      <w:proofErr w:type="spellEnd"/>
+      <w:r>
+        <w:rPr>
+          <w:rFonts w:ascii="Cascadia Mono" w:hAnsi="Cascadia Mono" w:cs="Cascadia Mono"/>
+          <w:color w:val="000000"/>
+          <w:sz w:val="19"/>
+          <w:szCs w:val="19"/>
+        </w:rPr>
+        <w:t xml:space="preserve"> = </w:t>
+      </w:r>
+      <w:proofErr w:type="spellStart"/>
+      <w:r>
+        <w:rPr>
+          <w:rFonts w:ascii="Cascadia Mono" w:hAnsi="Cascadia Mono" w:cs="Cascadia Mono"/>
+          <w:color w:val="000000"/>
+          <w:sz w:val="19"/>
+          <w:szCs w:val="19"/>
+        </w:rPr>
+        <w:t>correctAnswerSprite</w:t>
+      </w:r>
+      <w:proofErr w:type="spellEnd"/>
+      <w:r>
+        <w:rPr>
+          <w:rFonts w:ascii="Cascadia Mono" w:hAnsi="Cascadia Mono" w:cs="Cascadia Mono"/>
+          <w:color w:val="000000"/>
+          <w:sz w:val="19"/>
+          <w:szCs w:val="19"/>
+        </w:rPr>
+        <w:t>;</w:t>
+      </w:r>
+      <w:bookmarkEnd w:id="0"/>
     </w:p>
     <w:sectPr>
       <w:pgSz w:w="11906" w:h="16838"/>

</xml_diff>

<commit_message>
feat: Added end game screen.
Also, a functional play again button.
</commit_message>
<xml_diff>
--- a/Apuntes/Codigo.docx
+++ b/Apuntes/Codigo.docx
@@ -1836,7 +1836,27 @@
           <w:sz w:val="19"/>
           <w:szCs w:val="19"/>
         </w:rPr>
-        <w:t xml:space="preserve">, fileName = </w:t>
+        <w:t xml:space="preserve">, </w:t>
+      </w:r>
+      <w:proofErr w:type="spellStart"/>
+      <w:r>
+        <w:rPr>
+          <w:rFonts w:ascii="Cascadia Mono" w:hAnsi="Cascadia Mono" w:cs="Cascadia Mono"/>
+          <w:color w:val="000000"/>
+          <w:sz w:val="19"/>
+          <w:szCs w:val="19"/>
+        </w:rPr>
+        <w:t>fileName</w:t>
+      </w:r>
+      <w:proofErr w:type="spellEnd"/>
+      <w:r>
+        <w:rPr>
+          <w:rFonts w:ascii="Cascadia Mono" w:hAnsi="Cascadia Mono" w:cs="Cascadia Mono"/>
+          <w:color w:val="000000"/>
+          <w:sz w:val="19"/>
+          <w:szCs w:val="19"/>
+        </w:rPr>
+        <w:t xml:space="preserve"> = </w:t>
       </w:r>
       <w:r>
         <w:rPr>
@@ -1992,173 +2012,1132 @@
           <w:szCs w:val="19"/>
         </w:rPr>
       </w:pPr>
+      <w:proofErr w:type="spellStart"/>
+      <w:r>
+        <w:rPr>
+          <w:rFonts w:ascii="Cascadia Mono" w:hAnsi="Cascadia Mono" w:cs="Cascadia Mono"/>
+          <w:color w:val="000000"/>
+          <w:sz w:val="19"/>
+          <w:szCs w:val="19"/>
+        </w:rPr>
+        <w:t>Image</w:t>
+      </w:r>
+      <w:proofErr w:type="spellEnd"/>
+      <w:r>
+        <w:rPr>
+          <w:rFonts w:ascii="Cascadia Mono" w:hAnsi="Cascadia Mono" w:cs="Cascadia Mono"/>
+          <w:color w:val="000000"/>
+          <w:sz w:val="19"/>
+          <w:szCs w:val="19"/>
+        </w:rPr>
+        <w:t xml:space="preserve"> </w:t>
+      </w:r>
+      <w:proofErr w:type="spellStart"/>
+      <w:r>
+        <w:rPr>
+          <w:rFonts w:ascii="Cascadia Mono" w:hAnsi="Cascadia Mono" w:cs="Cascadia Mono"/>
+          <w:color w:val="000000"/>
+          <w:sz w:val="19"/>
+          <w:szCs w:val="19"/>
+        </w:rPr>
+        <w:t>buttonImage</w:t>
+      </w:r>
+      <w:proofErr w:type="spellEnd"/>
+      <w:r>
+        <w:rPr>
+          <w:rFonts w:ascii="Cascadia Mono" w:hAnsi="Cascadia Mono" w:cs="Cascadia Mono"/>
+          <w:color w:val="000000"/>
+          <w:sz w:val="19"/>
+          <w:szCs w:val="19"/>
+        </w:rPr>
+        <w:t xml:space="preserve"> = </w:t>
+      </w:r>
+      <w:proofErr w:type="spellStart"/>
+      <w:r>
+        <w:rPr>
+          <w:rFonts w:ascii="Cascadia Mono" w:hAnsi="Cascadia Mono" w:cs="Cascadia Mono"/>
+          <w:color w:val="000000"/>
+          <w:sz w:val="19"/>
+          <w:szCs w:val="19"/>
+        </w:rPr>
+        <w:t>answersButtons</w:t>
+      </w:r>
+      <w:proofErr w:type="spellEnd"/>
+      <w:r>
+        <w:rPr>
+          <w:rFonts w:ascii="Cascadia Mono" w:hAnsi="Cascadia Mono" w:cs="Cascadia Mono"/>
+          <w:color w:val="000000"/>
+          <w:sz w:val="19"/>
+          <w:szCs w:val="19"/>
+        </w:rPr>
+        <w:t>[</w:t>
+      </w:r>
+      <w:proofErr w:type="spellStart"/>
+      <w:r>
+        <w:rPr>
+          <w:rFonts w:ascii="Cascadia Mono" w:hAnsi="Cascadia Mono" w:cs="Cascadia Mono"/>
+          <w:color w:val="000000"/>
+          <w:sz w:val="19"/>
+          <w:szCs w:val="19"/>
+        </w:rPr>
+        <w:t>index</w:t>
+      </w:r>
+      <w:proofErr w:type="spellEnd"/>
+      <w:proofErr w:type="gramStart"/>
+      <w:r>
+        <w:rPr>
+          <w:rFonts w:ascii="Cascadia Mono" w:hAnsi="Cascadia Mono" w:cs="Cascadia Mono"/>
+          <w:color w:val="000000"/>
+          <w:sz w:val="19"/>
+          <w:szCs w:val="19"/>
+        </w:rPr>
+        <w:t>].</w:t>
+      </w:r>
+      <w:proofErr w:type="spellStart"/>
+      <w:r>
+        <w:rPr>
+          <w:rFonts w:ascii="Cascadia Mono" w:hAnsi="Cascadia Mono" w:cs="Cascadia Mono"/>
+          <w:color w:val="000000"/>
+          <w:sz w:val="19"/>
+          <w:szCs w:val="19"/>
+        </w:rPr>
+        <w:t>GetComponent</w:t>
+      </w:r>
+      <w:proofErr w:type="spellEnd"/>
+      <w:proofErr w:type="gramEnd"/>
+      <w:r>
+        <w:rPr>
+          <w:rFonts w:ascii="Cascadia Mono" w:hAnsi="Cascadia Mono" w:cs="Cascadia Mono"/>
+          <w:color w:val="000000"/>
+          <w:sz w:val="19"/>
+          <w:szCs w:val="19"/>
+        </w:rPr>
+        <w:t>&lt;</w:t>
+      </w:r>
+      <w:proofErr w:type="spellStart"/>
+      <w:r>
+        <w:rPr>
+          <w:rFonts w:ascii="Cascadia Mono" w:hAnsi="Cascadia Mono" w:cs="Cascadia Mono"/>
+          <w:color w:val="000000"/>
+          <w:sz w:val="19"/>
+          <w:szCs w:val="19"/>
+        </w:rPr>
+        <w:t>Image</w:t>
+      </w:r>
+      <w:proofErr w:type="spellEnd"/>
+      <w:r>
+        <w:rPr>
+          <w:rFonts w:ascii="Cascadia Mono" w:hAnsi="Cascadia Mono" w:cs="Cascadia Mono"/>
+          <w:color w:val="000000"/>
+          <w:sz w:val="19"/>
+          <w:szCs w:val="19"/>
+        </w:rPr>
+        <w:t>&gt;();</w:t>
+      </w:r>
+    </w:p>
+    <w:p>
+      <w:pPr>
+        <w:shd w:val="clear" w:color="auto" w:fill="AEAAAA" w:themeFill="background2" w:themeFillShade="BF"/>
+        <w:rPr>
+          <w:rFonts w:ascii="Cascadia Mono" w:hAnsi="Cascadia Mono" w:cs="Cascadia Mono"/>
+          <w:color w:val="000000"/>
+          <w:sz w:val="19"/>
+          <w:szCs w:val="19"/>
+        </w:rPr>
+      </w:pPr>
+      <w:proofErr w:type="spellStart"/>
+      <w:r>
+        <w:rPr>
+          <w:rFonts w:ascii="Cascadia Mono" w:hAnsi="Cascadia Mono" w:cs="Cascadia Mono"/>
+          <w:color w:val="000000"/>
+          <w:sz w:val="19"/>
+          <w:szCs w:val="19"/>
+        </w:rPr>
+        <w:t>buttonImage.sprite</w:t>
+      </w:r>
+      <w:proofErr w:type="spellEnd"/>
+      <w:r>
+        <w:rPr>
+          <w:rFonts w:ascii="Cascadia Mono" w:hAnsi="Cascadia Mono" w:cs="Cascadia Mono"/>
+          <w:color w:val="000000"/>
+          <w:sz w:val="19"/>
+          <w:szCs w:val="19"/>
+        </w:rPr>
+        <w:t xml:space="preserve"> = </w:t>
+      </w:r>
+      <w:proofErr w:type="spellStart"/>
+      <w:r>
+        <w:rPr>
+          <w:rFonts w:ascii="Cascadia Mono" w:hAnsi="Cascadia Mono" w:cs="Cascadia Mono"/>
+          <w:color w:val="000000"/>
+          <w:sz w:val="19"/>
+          <w:szCs w:val="19"/>
+        </w:rPr>
+        <w:t>correctAnswerSprite</w:t>
+      </w:r>
+      <w:proofErr w:type="spellEnd"/>
+      <w:r>
+        <w:rPr>
+          <w:rFonts w:ascii="Cascadia Mono" w:hAnsi="Cascadia Mono" w:cs="Cascadia Mono"/>
+          <w:color w:val="000000"/>
+          <w:sz w:val="19"/>
+          <w:szCs w:val="19"/>
+        </w:rPr>
+        <w:t>;</w:t>
+      </w:r>
+    </w:p>
+    <w:p>
+      <w:pPr>
+        <w:pStyle w:val="Ttulo2"/>
+      </w:pPr>
+      <w:r>
+        <w:t>[</w:t>
+      </w:r>
+      <w:proofErr w:type="spellStart"/>
+      <w:proofErr w:type="gramStart"/>
+      <w:r>
+        <w:t>Header</w:t>
+      </w:r>
+      <w:proofErr w:type="spellEnd"/>
+      <w:r>
+        <w:t>(</w:t>
+      </w:r>
+      <w:proofErr w:type="gramEnd"/>
+      <w:r>
+        <w:t>)]</w:t>
+      </w:r>
+    </w:p>
+    <w:p>
+      <w:r>
+        <w:t>Sirve para agregarle una cabecera a las propiedades cuando se muestren en el inspector.</w:t>
+      </w:r>
+    </w:p>
+    <w:p>
+      <w:pPr>
+        <w:shd w:val="clear" w:color="auto" w:fill="C9C9C9" w:themeFill="accent3" w:themeFillTint="99"/>
+        <w:autoSpaceDE w:val="0"/>
+        <w:autoSpaceDN w:val="0"/>
+        <w:adjustRightInd w:val="0"/>
+        <w:spacing w:after="0" w:line="240" w:lineRule="auto"/>
+        <w:rPr>
+          <w:rFonts w:ascii="Cascadia Mono" w:hAnsi="Cascadia Mono" w:cs="Cascadia Mono"/>
+          <w:color w:val="000000"/>
+          <w:sz w:val="19"/>
+          <w:szCs w:val="19"/>
+        </w:rPr>
+      </w:pPr>
+      <w:r>
+        <w:rPr>
+          <w:rFonts w:ascii="Cascadia Mono" w:hAnsi="Cascadia Mono" w:cs="Cascadia Mono"/>
+          <w:color w:val="000000"/>
+          <w:sz w:val="19"/>
+          <w:szCs w:val="19"/>
+        </w:rPr>
+        <w:t>[</w:t>
+      </w:r>
+      <w:proofErr w:type="spellStart"/>
+      <w:r>
+        <w:rPr>
+          <w:rFonts w:ascii="Cascadia Mono" w:hAnsi="Cascadia Mono" w:cs="Cascadia Mono"/>
+          <w:color w:val="000000"/>
+          <w:sz w:val="19"/>
+          <w:szCs w:val="19"/>
+        </w:rPr>
+        <w:t>Header</w:t>
+      </w:r>
+      <w:proofErr w:type="spellEnd"/>
+      <w:r>
+        <w:rPr>
+          <w:rFonts w:ascii="Cascadia Mono" w:hAnsi="Cascadia Mono" w:cs="Cascadia Mono"/>
+          <w:color w:val="000000"/>
+          <w:sz w:val="19"/>
+          <w:szCs w:val="19"/>
+        </w:rPr>
+        <w:t>(</w:t>
+      </w:r>
+      <w:r>
+        <w:rPr>
+          <w:rFonts w:ascii="Cascadia Mono" w:hAnsi="Cascadia Mono" w:cs="Cascadia Mono"/>
+          <w:color w:val="A31515"/>
+          <w:sz w:val="19"/>
+          <w:szCs w:val="19"/>
+        </w:rPr>
+        <w:t>"</w:t>
+      </w:r>
+      <w:proofErr w:type="spellStart"/>
+      <w:r>
+        <w:rPr>
+          <w:rFonts w:ascii="Cascadia Mono" w:hAnsi="Cascadia Mono" w:cs="Cascadia Mono"/>
+          <w:color w:val="A31515"/>
+          <w:sz w:val="19"/>
+          <w:szCs w:val="19"/>
+        </w:rPr>
+        <w:t>Questions</w:t>
+      </w:r>
+      <w:proofErr w:type="spellEnd"/>
+      <w:r>
+        <w:rPr>
+          <w:rFonts w:ascii="Cascadia Mono" w:hAnsi="Cascadia Mono" w:cs="Cascadia Mono"/>
+          <w:color w:val="A31515"/>
+          <w:sz w:val="19"/>
+          <w:szCs w:val="19"/>
+        </w:rPr>
+        <w:t>"</w:t>
+      </w:r>
+      <w:r>
+        <w:rPr>
+          <w:rFonts w:ascii="Cascadia Mono" w:hAnsi="Cascadia Mono" w:cs="Cascadia Mono"/>
+          <w:color w:val="000000"/>
+          <w:sz w:val="19"/>
+          <w:szCs w:val="19"/>
+        </w:rPr>
+        <w:t>)]</w:t>
+      </w:r>
+    </w:p>
+    <w:p>
+      <w:pPr>
+        <w:shd w:val="clear" w:color="auto" w:fill="C9C9C9" w:themeFill="accent3" w:themeFillTint="99"/>
+        <w:autoSpaceDE w:val="0"/>
+        <w:autoSpaceDN w:val="0"/>
+        <w:adjustRightInd w:val="0"/>
+        <w:spacing w:after="0" w:line="240" w:lineRule="auto"/>
+        <w:rPr>
+          <w:rFonts w:ascii="Cascadia Mono" w:hAnsi="Cascadia Mono" w:cs="Cascadia Mono"/>
+          <w:color w:val="000000"/>
+          <w:sz w:val="19"/>
+          <w:szCs w:val="19"/>
+        </w:rPr>
+      </w:pPr>
+      <w:r>
+        <w:rPr>
+          <w:rFonts w:ascii="Cascadia Mono" w:hAnsi="Cascadia Mono" w:cs="Cascadia Mono"/>
+          <w:color w:val="000000"/>
+          <w:sz w:val="19"/>
+          <w:szCs w:val="19"/>
+        </w:rPr>
+        <w:t>[</w:t>
+      </w:r>
+      <w:proofErr w:type="spellStart"/>
+      <w:r>
+        <w:rPr>
+          <w:rFonts w:ascii="Cascadia Mono" w:hAnsi="Cascadia Mono" w:cs="Cascadia Mono"/>
+          <w:color w:val="000000"/>
+          <w:sz w:val="19"/>
+          <w:szCs w:val="19"/>
+        </w:rPr>
+        <w:t>SerializeField</w:t>
+      </w:r>
+      <w:proofErr w:type="spellEnd"/>
+      <w:r>
+        <w:rPr>
+          <w:rFonts w:ascii="Cascadia Mono" w:hAnsi="Cascadia Mono" w:cs="Cascadia Mono"/>
+          <w:color w:val="000000"/>
+          <w:sz w:val="19"/>
+          <w:szCs w:val="19"/>
+        </w:rPr>
+        <w:t xml:space="preserve">] </w:t>
+      </w:r>
+      <w:proofErr w:type="spellStart"/>
+      <w:r>
+        <w:rPr>
+          <w:rFonts w:ascii="Cascadia Mono" w:hAnsi="Cascadia Mono" w:cs="Cascadia Mono"/>
+          <w:color w:val="000000"/>
+          <w:sz w:val="19"/>
+          <w:szCs w:val="19"/>
+        </w:rPr>
+        <w:t>TextMeshProUGUI</w:t>
+      </w:r>
+      <w:proofErr w:type="spellEnd"/>
+      <w:r>
+        <w:rPr>
+          <w:rFonts w:ascii="Cascadia Mono" w:hAnsi="Cascadia Mono" w:cs="Cascadia Mono"/>
+          <w:color w:val="000000"/>
+          <w:sz w:val="19"/>
+          <w:szCs w:val="19"/>
+        </w:rPr>
+        <w:t xml:space="preserve"> </w:t>
+      </w:r>
+      <w:proofErr w:type="spellStart"/>
+      <w:r>
+        <w:rPr>
+          <w:rFonts w:ascii="Cascadia Mono" w:hAnsi="Cascadia Mono" w:cs="Cascadia Mono"/>
+          <w:color w:val="000000"/>
+          <w:sz w:val="19"/>
+          <w:szCs w:val="19"/>
+        </w:rPr>
+        <w:t>questionText</w:t>
+      </w:r>
+      <w:proofErr w:type="spellEnd"/>
+      <w:r>
+        <w:rPr>
+          <w:rFonts w:ascii="Cascadia Mono" w:hAnsi="Cascadia Mono" w:cs="Cascadia Mono"/>
+          <w:color w:val="000000"/>
+          <w:sz w:val="19"/>
+          <w:szCs w:val="19"/>
+        </w:rPr>
+        <w:t>;</w:t>
+      </w:r>
+    </w:p>
+    <w:p>
+      <w:pPr>
+        <w:shd w:val="clear" w:color="auto" w:fill="C9C9C9" w:themeFill="accent3" w:themeFillTint="99"/>
+        <w:autoSpaceDE w:val="0"/>
+        <w:autoSpaceDN w:val="0"/>
+        <w:adjustRightInd w:val="0"/>
+        <w:spacing w:after="0" w:line="240" w:lineRule="auto"/>
+        <w:rPr>
+          <w:rFonts w:ascii="Cascadia Mono" w:hAnsi="Cascadia Mono" w:cs="Cascadia Mono"/>
+          <w:color w:val="000000"/>
+          <w:sz w:val="19"/>
+          <w:szCs w:val="19"/>
+        </w:rPr>
+      </w:pPr>
+      <w:r>
+        <w:rPr>
+          <w:rFonts w:ascii="Cascadia Mono" w:hAnsi="Cascadia Mono" w:cs="Cascadia Mono"/>
+          <w:color w:val="000000"/>
+          <w:sz w:val="19"/>
+          <w:szCs w:val="19"/>
+        </w:rPr>
+        <w:t>[</w:t>
+      </w:r>
+      <w:proofErr w:type="spellStart"/>
+      <w:r>
+        <w:rPr>
+          <w:rFonts w:ascii="Cascadia Mono" w:hAnsi="Cascadia Mono" w:cs="Cascadia Mono"/>
+          <w:color w:val="000000"/>
+          <w:sz w:val="19"/>
+          <w:szCs w:val="19"/>
+        </w:rPr>
+        <w:t>SerializeField</w:t>
+      </w:r>
+      <w:proofErr w:type="spellEnd"/>
+      <w:r>
+        <w:rPr>
+          <w:rFonts w:ascii="Cascadia Mono" w:hAnsi="Cascadia Mono" w:cs="Cascadia Mono"/>
+          <w:color w:val="000000"/>
+          <w:sz w:val="19"/>
+          <w:szCs w:val="19"/>
+        </w:rPr>
+        <w:t xml:space="preserve">] </w:t>
+      </w:r>
+      <w:proofErr w:type="spellStart"/>
+      <w:r>
+        <w:rPr>
+          <w:rFonts w:ascii="Cascadia Mono" w:hAnsi="Cascadia Mono" w:cs="Cascadia Mono"/>
+          <w:color w:val="000000"/>
+          <w:sz w:val="19"/>
+          <w:szCs w:val="19"/>
+        </w:rPr>
+        <w:t>QuestionSO</w:t>
+      </w:r>
+      <w:proofErr w:type="spellEnd"/>
+      <w:r>
+        <w:rPr>
+          <w:rFonts w:ascii="Cascadia Mono" w:hAnsi="Cascadia Mono" w:cs="Cascadia Mono"/>
+          <w:color w:val="000000"/>
+          <w:sz w:val="19"/>
+          <w:szCs w:val="19"/>
+        </w:rPr>
+        <w:t xml:space="preserve"> </w:t>
+      </w:r>
+      <w:proofErr w:type="spellStart"/>
+      <w:r>
+        <w:rPr>
+          <w:rFonts w:ascii="Cascadia Mono" w:hAnsi="Cascadia Mono" w:cs="Cascadia Mono"/>
+          <w:color w:val="000000"/>
+          <w:sz w:val="19"/>
+          <w:szCs w:val="19"/>
+        </w:rPr>
+        <w:t>question</w:t>
+      </w:r>
+      <w:proofErr w:type="spellEnd"/>
+      <w:r>
+        <w:rPr>
+          <w:rFonts w:ascii="Cascadia Mono" w:hAnsi="Cascadia Mono" w:cs="Cascadia Mono"/>
+          <w:color w:val="000000"/>
+          <w:sz w:val="19"/>
+          <w:szCs w:val="19"/>
+        </w:rPr>
+        <w:t>;</w:t>
+      </w:r>
+    </w:p>
+    <w:p>
+      <w:pPr>
+        <w:shd w:val="clear" w:color="auto" w:fill="C9C9C9" w:themeFill="accent3" w:themeFillTint="99"/>
+        <w:autoSpaceDE w:val="0"/>
+        <w:autoSpaceDN w:val="0"/>
+        <w:adjustRightInd w:val="0"/>
+        <w:spacing w:after="0" w:line="240" w:lineRule="auto"/>
+        <w:rPr>
+          <w:rFonts w:ascii="Cascadia Mono" w:hAnsi="Cascadia Mono" w:cs="Cascadia Mono"/>
+          <w:color w:val="000000"/>
+          <w:sz w:val="19"/>
+          <w:szCs w:val="19"/>
+        </w:rPr>
+      </w:pPr>
+    </w:p>
+    <w:p>
+      <w:pPr>
+        <w:shd w:val="clear" w:color="auto" w:fill="C9C9C9" w:themeFill="accent3" w:themeFillTint="99"/>
+        <w:autoSpaceDE w:val="0"/>
+        <w:autoSpaceDN w:val="0"/>
+        <w:adjustRightInd w:val="0"/>
+        <w:spacing w:after="0" w:line="240" w:lineRule="auto"/>
+        <w:rPr>
+          <w:rFonts w:ascii="Cascadia Mono" w:hAnsi="Cascadia Mono" w:cs="Cascadia Mono"/>
+          <w:color w:val="000000"/>
+          <w:sz w:val="19"/>
+          <w:szCs w:val="19"/>
+        </w:rPr>
+      </w:pPr>
+      <w:r>
+        <w:rPr>
+          <w:rFonts w:ascii="Cascadia Mono" w:hAnsi="Cascadia Mono" w:cs="Cascadia Mono"/>
+          <w:color w:val="000000"/>
+          <w:sz w:val="19"/>
+          <w:szCs w:val="19"/>
+        </w:rPr>
+        <w:t>[</w:t>
+      </w:r>
+      <w:proofErr w:type="spellStart"/>
+      <w:r>
+        <w:rPr>
+          <w:rFonts w:ascii="Cascadia Mono" w:hAnsi="Cascadia Mono" w:cs="Cascadia Mono"/>
+          <w:color w:val="000000"/>
+          <w:sz w:val="19"/>
+          <w:szCs w:val="19"/>
+        </w:rPr>
+        <w:t>Header</w:t>
+      </w:r>
+      <w:proofErr w:type="spellEnd"/>
+      <w:r>
+        <w:rPr>
+          <w:rFonts w:ascii="Cascadia Mono" w:hAnsi="Cascadia Mono" w:cs="Cascadia Mono"/>
+          <w:color w:val="000000"/>
+          <w:sz w:val="19"/>
+          <w:szCs w:val="19"/>
+        </w:rPr>
+        <w:t>(</w:t>
+      </w:r>
+      <w:r>
+        <w:rPr>
+          <w:rFonts w:ascii="Cascadia Mono" w:hAnsi="Cascadia Mono" w:cs="Cascadia Mono"/>
+          <w:color w:val="A31515"/>
+          <w:sz w:val="19"/>
+          <w:szCs w:val="19"/>
+        </w:rPr>
+        <w:t>"</w:t>
+      </w:r>
+      <w:proofErr w:type="spellStart"/>
+      <w:r>
+        <w:rPr>
+          <w:rFonts w:ascii="Cascadia Mono" w:hAnsi="Cascadia Mono" w:cs="Cascadia Mono"/>
+          <w:color w:val="A31515"/>
+          <w:sz w:val="19"/>
+          <w:szCs w:val="19"/>
+        </w:rPr>
+        <w:t>Answers</w:t>
+      </w:r>
+      <w:proofErr w:type="spellEnd"/>
+      <w:r>
+        <w:rPr>
+          <w:rFonts w:ascii="Cascadia Mono" w:hAnsi="Cascadia Mono" w:cs="Cascadia Mono"/>
+          <w:color w:val="A31515"/>
+          <w:sz w:val="19"/>
+          <w:szCs w:val="19"/>
+        </w:rPr>
+        <w:t>"</w:t>
+      </w:r>
+      <w:r>
+        <w:rPr>
+          <w:rFonts w:ascii="Cascadia Mono" w:hAnsi="Cascadia Mono" w:cs="Cascadia Mono"/>
+          <w:color w:val="000000"/>
+          <w:sz w:val="19"/>
+          <w:szCs w:val="19"/>
+        </w:rPr>
+        <w:t>)]</w:t>
+      </w:r>
+    </w:p>
+    <w:p>
+      <w:pPr>
+        <w:shd w:val="clear" w:color="auto" w:fill="C9C9C9" w:themeFill="accent3" w:themeFillTint="99"/>
+        <w:autoSpaceDE w:val="0"/>
+        <w:autoSpaceDN w:val="0"/>
+        <w:adjustRightInd w:val="0"/>
+        <w:spacing w:after="0" w:line="240" w:lineRule="auto"/>
+        <w:rPr>
+          <w:rFonts w:ascii="Cascadia Mono" w:hAnsi="Cascadia Mono" w:cs="Cascadia Mono"/>
+          <w:color w:val="000000"/>
+          <w:sz w:val="19"/>
+          <w:szCs w:val="19"/>
+        </w:rPr>
+      </w:pPr>
+      <w:r>
+        <w:rPr>
+          <w:rFonts w:ascii="Cascadia Mono" w:hAnsi="Cascadia Mono" w:cs="Cascadia Mono"/>
+          <w:color w:val="000000"/>
+          <w:sz w:val="19"/>
+          <w:szCs w:val="19"/>
+        </w:rPr>
+        <w:t>[</w:t>
+      </w:r>
+      <w:proofErr w:type="spellStart"/>
+      <w:r>
+        <w:rPr>
+          <w:rFonts w:ascii="Cascadia Mono" w:hAnsi="Cascadia Mono" w:cs="Cascadia Mono"/>
+          <w:color w:val="000000"/>
+          <w:sz w:val="19"/>
+          <w:szCs w:val="19"/>
+        </w:rPr>
+        <w:t>SerializeField</w:t>
+      </w:r>
+      <w:proofErr w:type="spellEnd"/>
+      <w:r>
+        <w:rPr>
+          <w:rFonts w:ascii="Cascadia Mono" w:hAnsi="Cascadia Mono" w:cs="Cascadia Mono"/>
+          <w:color w:val="000000"/>
+          <w:sz w:val="19"/>
+          <w:szCs w:val="19"/>
+        </w:rPr>
+        <w:t xml:space="preserve">] </w:t>
+      </w:r>
+      <w:proofErr w:type="spellStart"/>
+      <w:proofErr w:type="gramStart"/>
+      <w:r>
+        <w:rPr>
+          <w:rFonts w:ascii="Cascadia Mono" w:hAnsi="Cascadia Mono" w:cs="Cascadia Mono"/>
+          <w:color w:val="000000"/>
+          <w:sz w:val="19"/>
+          <w:szCs w:val="19"/>
+        </w:rPr>
+        <w:t>GameObject</w:t>
+      </w:r>
+      <w:proofErr w:type="spellEnd"/>
+      <w:r>
+        <w:rPr>
+          <w:rFonts w:ascii="Cascadia Mono" w:hAnsi="Cascadia Mono" w:cs="Cascadia Mono"/>
+          <w:color w:val="000000"/>
+          <w:sz w:val="19"/>
+          <w:szCs w:val="19"/>
+        </w:rPr>
+        <w:t>[</w:t>
+      </w:r>
+      <w:proofErr w:type="gramEnd"/>
+      <w:r>
+        <w:rPr>
+          <w:rFonts w:ascii="Cascadia Mono" w:hAnsi="Cascadia Mono" w:cs="Cascadia Mono"/>
+          <w:color w:val="000000"/>
+          <w:sz w:val="19"/>
+          <w:szCs w:val="19"/>
+        </w:rPr>
+        <w:t xml:space="preserve">] </w:t>
+      </w:r>
+      <w:proofErr w:type="spellStart"/>
+      <w:r>
+        <w:rPr>
+          <w:rFonts w:ascii="Cascadia Mono" w:hAnsi="Cascadia Mono" w:cs="Cascadia Mono"/>
+          <w:color w:val="000000"/>
+          <w:sz w:val="19"/>
+          <w:szCs w:val="19"/>
+        </w:rPr>
+        <w:t>answersButtons</w:t>
+      </w:r>
+      <w:proofErr w:type="spellEnd"/>
+      <w:r>
+        <w:rPr>
+          <w:rFonts w:ascii="Cascadia Mono" w:hAnsi="Cascadia Mono" w:cs="Cascadia Mono"/>
+          <w:color w:val="000000"/>
+          <w:sz w:val="19"/>
+          <w:szCs w:val="19"/>
+        </w:rPr>
+        <w:t>;</w:t>
+      </w:r>
+    </w:p>
+    <w:p>
+      <w:pPr>
+        <w:shd w:val="clear" w:color="auto" w:fill="C9C9C9" w:themeFill="accent3" w:themeFillTint="99"/>
+        <w:autoSpaceDE w:val="0"/>
+        <w:autoSpaceDN w:val="0"/>
+        <w:adjustRightInd w:val="0"/>
+        <w:spacing w:after="0" w:line="240" w:lineRule="auto"/>
+        <w:rPr>
+          <w:rFonts w:ascii="Cascadia Mono" w:hAnsi="Cascadia Mono" w:cs="Cascadia Mono"/>
+          <w:color w:val="000000"/>
+          <w:sz w:val="19"/>
+          <w:szCs w:val="19"/>
+        </w:rPr>
+      </w:pPr>
+    </w:p>
+    <w:p>
+      <w:pPr>
+        <w:shd w:val="clear" w:color="auto" w:fill="C9C9C9" w:themeFill="accent3" w:themeFillTint="99"/>
+        <w:autoSpaceDE w:val="0"/>
+        <w:autoSpaceDN w:val="0"/>
+        <w:adjustRightInd w:val="0"/>
+        <w:spacing w:after="0" w:line="240" w:lineRule="auto"/>
+        <w:rPr>
+          <w:rFonts w:ascii="Cascadia Mono" w:hAnsi="Cascadia Mono" w:cs="Cascadia Mono"/>
+          <w:color w:val="000000"/>
+          <w:sz w:val="19"/>
+          <w:szCs w:val="19"/>
+        </w:rPr>
+      </w:pPr>
+      <w:r>
+        <w:rPr>
+          <w:rFonts w:ascii="Cascadia Mono" w:hAnsi="Cascadia Mono" w:cs="Cascadia Mono"/>
+          <w:color w:val="000000"/>
+          <w:sz w:val="19"/>
+          <w:szCs w:val="19"/>
+        </w:rPr>
+        <w:t>[</w:t>
+      </w:r>
+      <w:proofErr w:type="spellStart"/>
+      <w:r>
+        <w:rPr>
+          <w:rFonts w:ascii="Cascadia Mono" w:hAnsi="Cascadia Mono" w:cs="Cascadia Mono"/>
+          <w:color w:val="000000"/>
+          <w:sz w:val="19"/>
+          <w:szCs w:val="19"/>
+        </w:rPr>
+        <w:t>Header</w:t>
+      </w:r>
+      <w:proofErr w:type="spellEnd"/>
+      <w:r>
+        <w:rPr>
+          <w:rFonts w:ascii="Cascadia Mono" w:hAnsi="Cascadia Mono" w:cs="Cascadia Mono"/>
+          <w:color w:val="000000"/>
+          <w:sz w:val="19"/>
+          <w:szCs w:val="19"/>
+        </w:rPr>
+        <w:t>(</w:t>
+      </w:r>
+      <w:r>
+        <w:rPr>
+          <w:rFonts w:ascii="Cascadia Mono" w:hAnsi="Cascadia Mono" w:cs="Cascadia Mono"/>
+          <w:color w:val="A31515"/>
+          <w:sz w:val="19"/>
+          <w:szCs w:val="19"/>
+        </w:rPr>
+        <w:t>"</w:t>
+      </w:r>
+      <w:proofErr w:type="spellStart"/>
+      <w:r>
+        <w:rPr>
+          <w:rFonts w:ascii="Cascadia Mono" w:hAnsi="Cascadia Mono" w:cs="Cascadia Mono"/>
+          <w:color w:val="A31515"/>
+          <w:sz w:val="19"/>
+          <w:szCs w:val="19"/>
+        </w:rPr>
+        <w:t>Buttons</w:t>
+      </w:r>
+      <w:proofErr w:type="spellEnd"/>
+      <w:r>
+        <w:rPr>
+          <w:rFonts w:ascii="Cascadia Mono" w:hAnsi="Cascadia Mono" w:cs="Cascadia Mono"/>
+          <w:color w:val="A31515"/>
+          <w:sz w:val="19"/>
+          <w:szCs w:val="19"/>
+        </w:rPr>
+        <w:t>"</w:t>
+      </w:r>
+      <w:r>
+        <w:rPr>
+          <w:rFonts w:ascii="Cascadia Mono" w:hAnsi="Cascadia Mono" w:cs="Cascadia Mono"/>
+          <w:color w:val="000000"/>
+          <w:sz w:val="19"/>
+          <w:szCs w:val="19"/>
+        </w:rPr>
+        <w:t>)]</w:t>
+      </w:r>
+    </w:p>
+    <w:p>
+      <w:pPr>
+        <w:shd w:val="clear" w:color="auto" w:fill="C9C9C9" w:themeFill="accent3" w:themeFillTint="99"/>
+        <w:autoSpaceDE w:val="0"/>
+        <w:autoSpaceDN w:val="0"/>
+        <w:adjustRightInd w:val="0"/>
+        <w:spacing w:after="0" w:line="240" w:lineRule="auto"/>
+        <w:rPr>
+          <w:rFonts w:ascii="Cascadia Mono" w:hAnsi="Cascadia Mono" w:cs="Cascadia Mono"/>
+          <w:color w:val="000000"/>
+          <w:sz w:val="19"/>
+          <w:szCs w:val="19"/>
+        </w:rPr>
+      </w:pPr>
+      <w:r>
+        <w:rPr>
+          <w:rFonts w:ascii="Cascadia Mono" w:hAnsi="Cascadia Mono" w:cs="Cascadia Mono"/>
+          <w:color w:val="000000"/>
+          <w:sz w:val="19"/>
+          <w:szCs w:val="19"/>
+        </w:rPr>
+        <w:t>[</w:t>
+      </w:r>
+      <w:proofErr w:type="spellStart"/>
+      <w:r>
+        <w:rPr>
+          <w:rFonts w:ascii="Cascadia Mono" w:hAnsi="Cascadia Mono" w:cs="Cascadia Mono"/>
+          <w:color w:val="000000"/>
+          <w:sz w:val="19"/>
+          <w:szCs w:val="19"/>
+        </w:rPr>
+        <w:t>SerializeField</w:t>
+      </w:r>
+      <w:proofErr w:type="spellEnd"/>
+      <w:r>
+        <w:rPr>
+          <w:rFonts w:ascii="Cascadia Mono" w:hAnsi="Cascadia Mono" w:cs="Cascadia Mono"/>
+          <w:color w:val="000000"/>
+          <w:sz w:val="19"/>
+          <w:szCs w:val="19"/>
+        </w:rPr>
+        <w:t xml:space="preserve">] </w:t>
+      </w:r>
+      <w:proofErr w:type="spellStart"/>
+      <w:r>
+        <w:rPr>
+          <w:rFonts w:ascii="Cascadia Mono" w:hAnsi="Cascadia Mono" w:cs="Cascadia Mono"/>
+          <w:color w:val="000000"/>
+          <w:sz w:val="19"/>
+          <w:szCs w:val="19"/>
+        </w:rPr>
+        <w:t>Sprite</w:t>
+      </w:r>
+      <w:proofErr w:type="spellEnd"/>
+      <w:r>
+        <w:rPr>
+          <w:rFonts w:ascii="Cascadia Mono" w:hAnsi="Cascadia Mono" w:cs="Cascadia Mono"/>
+          <w:color w:val="000000"/>
+          <w:sz w:val="19"/>
+          <w:szCs w:val="19"/>
+        </w:rPr>
+        <w:t xml:space="preserve"> </w:t>
+      </w:r>
+      <w:proofErr w:type="spellStart"/>
+      <w:r>
+        <w:rPr>
+          <w:rFonts w:ascii="Cascadia Mono" w:hAnsi="Cascadia Mono" w:cs="Cascadia Mono"/>
+          <w:color w:val="000000"/>
+          <w:sz w:val="19"/>
+          <w:szCs w:val="19"/>
+        </w:rPr>
+        <w:t>defaultAnswerSprite</w:t>
+      </w:r>
+      <w:proofErr w:type="spellEnd"/>
+      <w:r>
+        <w:rPr>
+          <w:rFonts w:ascii="Cascadia Mono" w:hAnsi="Cascadia Mono" w:cs="Cascadia Mono"/>
+          <w:color w:val="000000"/>
+          <w:sz w:val="19"/>
+          <w:szCs w:val="19"/>
+        </w:rPr>
+        <w:t>;</w:t>
+      </w:r>
+    </w:p>
+    <w:p>
+      <w:pPr>
+        <w:shd w:val="clear" w:color="auto" w:fill="C9C9C9" w:themeFill="accent3" w:themeFillTint="99"/>
+        <w:autoSpaceDE w:val="0"/>
+        <w:autoSpaceDN w:val="0"/>
+        <w:adjustRightInd w:val="0"/>
+        <w:spacing w:after="0" w:line="240" w:lineRule="auto"/>
+        <w:rPr>
+          <w:rFonts w:ascii="Cascadia Mono" w:hAnsi="Cascadia Mono" w:cs="Cascadia Mono"/>
+          <w:color w:val="000000"/>
+          <w:sz w:val="19"/>
+          <w:szCs w:val="19"/>
+        </w:rPr>
+      </w:pPr>
+      <w:r>
+        <w:rPr>
+          <w:rFonts w:ascii="Cascadia Mono" w:hAnsi="Cascadia Mono" w:cs="Cascadia Mono"/>
+          <w:color w:val="000000"/>
+          <w:sz w:val="19"/>
+          <w:szCs w:val="19"/>
+        </w:rPr>
+        <w:t>[</w:t>
+      </w:r>
+      <w:proofErr w:type="spellStart"/>
+      <w:r>
+        <w:rPr>
+          <w:rFonts w:ascii="Cascadia Mono" w:hAnsi="Cascadia Mono" w:cs="Cascadia Mono"/>
+          <w:color w:val="000000"/>
+          <w:sz w:val="19"/>
+          <w:szCs w:val="19"/>
+        </w:rPr>
+        <w:t>SerializeField</w:t>
+      </w:r>
+      <w:proofErr w:type="spellEnd"/>
+      <w:r>
+        <w:rPr>
+          <w:rFonts w:ascii="Cascadia Mono" w:hAnsi="Cascadia Mono" w:cs="Cascadia Mono"/>
+          <w:color w:val="000000"/>
+          <w:sz w:val="19"/>
+          <w:szCs w:val="19"/>
+        </w:rPr>
+        <w:t xml:space="preserve">] </w:t>
+      </w:r>
+      <w:proofErr w:type="spellStart"/>
+      <w:r>
+        <w:rPr>
+          <w:rFonts w:ascii="Cascadia Mono" w:hAnsi="Cascadia Mono" w:cs="Cascadia Mono"/>
+          <w:color w:val="000000"/>
+          <w:sz w:val="19"/>
+          <w:szCs w:val="19"/>
+        </w:rPr>
+        <w:t>Sprite</w:t>
+      </w:r>
+      <w:proofErr w:type="spellEnd"/>
+      <w:r>
+        <w:rPr>
+          <w:rFonts w:ascii="Cascadia Mono" w:hAnsi="Cascadia Mono" w:cs="Cascadia Mono"/>
+          <w:color w:val="000000"/>
+          <w:sz w:val="19"/>
+          <w:szCs w:val="19"/>
+        </w:rPr>
+        <w:t xml:space="preserve"> </w:t>
+      </w:r>
+      <w:proofErr w:type="spellStart"/>
+      <w:r>
+        <w:rPr>
+          <w:rFonts w:ascii="Cascadia Mono" w:hAnsi="Cascadia Mono" w:cs="Cascadia Mono"/>
+          <w:color w:val="000000"/>
+          <w:sz w:val="19"/>
+          <w:szCs w:val="19"/>
+        </w:rPr>
+        <w:t>correctAnswerSprite</w:t>
+      </w:r>
+      <w:proofErr w:type="spellEnd"/>
+      <w:r>
+        <w:rPr>
+          <w:rFonts w:ascii="Cascadia Mono" w:hAnsi="Cascadia Mono" w:cs="Cascadia Mono"/>
+          <w:color w:val="000000"/>
+          <w:sz w:val="19"/>
+          <w:szCs w:val="19"/>
+        </w:rPr>
+        <w:t>;</w:t>
+      </w:r>
+    </w:p>
+    <w:p>
+      <w:pPr>
+        <w:shd w:val="clear" w:color="auto" w:fill="C9C9C9" w:themeFill="accent3" w:themeFillTint="99"/>
+        <w:autoSpaceDE w:val="0"/>
+        <w:autoSpaceDN w:val="0"/>
+        <w:adjustRightInd w:val="0"/>
+        <w:spacing w:after="0" w:line="240" w:lineRule="auto"/>
+        <w:rPr>
+          <w:rFonts w:ascii="Cascadia Mono" w:hAnsi="Cascadia Mono" w:cs="Cascadia Mono"/>
+          <w:color w:val="000000"/>
+          <w:sz w:val="19"/>
+          <w:szCs w:val="19"/>
+        </w:rPr>
+      </w:pPr>
+    </w:p>
+    <w:p>
+      <w:pPr>
+        <w:shd w:val="clear" w:color="auto" w:fill="C9C9C9" w:themeFill="accent3" w:themeFillTint="99"/>
+        <w:autoSpaceDE w:val="0"/>
+        <w:autoSpaceDN w:val="0"/>
+        <w:adjustRightInd w:val="0"/>
+        <w:spacing w:after="0" w:line="240" w:lineRule="auto"/>
+        <w:rPr>
+          <w:rFonts w:ascii="Cascadia Mono" w:hAnsi="Cascadia Mono" w:cs="Cascadia Mono"/>
+          <w:color w:val="000000"/>
+          <w:sz w:val="19"/>
+          <w:szCs w:val="19"/>
+        </w:rPr>
+      </w:pPr>
+      <w:r>
+        <w:rPr>
+          <w:rFonts w:ascii="Cascadia Mono" w:hAnsi="Cascadia Mono" w:cs="Cascadia Mono"/>
+          <w:color w:val="000000"/>
+          <w:sz w:val="19"/>
+          <w:szCs w:val="19"/>
+        </w:rPr>
+        <w:t>[</w:t>
+      </w:r>
+      <w:proofErr w:type="spellStart"/>
+      <w:r>
+        <w:rPr>
+          <w:rFonts w:ascii="Cascadia Mono" w:hAnsi="Cascadia Mono" w:cs="Cascadia Mono"/>
+          <w:color w:val="000000"/>
+          <w:sz w:val="19"/>
+          <w:szCs w:val="19"/>
+        </w:rPr>
+        <w:t>Header</w:t>
+      </w:r>
+      <w:proofErr w:type="spellEnd"/>
+      <w:r>
+        <w:rPr>
+          <w:rFonts w:ascii="Cascadia Mono" w:hAnsi="Cascadia Mono" w:cs="Cascadia Mono"/>
+          <w:color w:val="000000"/>
+          <w:sz w:val="19"/>
+          <w:szCs w:val="19"/>
+        </w:rPr>
+        <w:t>(</w:t>
+      </w:r>
+      <w:r>
+        <w:rPr>
+          <w:rFonts w:ascii="Cascadia Mono" w:hAnsi="Cascadia Mono" w:cs="Cascadia Mono"/>
+          <w:color w:val="A31515"/>
+          <w:sz w:val="19"/>
+          <w:szCs w:val="19"/>
+        </w:rPr>
+        <w:t>"</w:t>
+      </w:r>
+      <w:proofErr w:type="spellStart"/>
+      <w:r>
+        <w:rPr>
+          <w:rFonts w:ascii="Cascadia Mono" w:hAnsi="Cascadia Mono" w:cs="Cascadia Mono"/>
+          <w:color w:val="A31515"/>
+          <w:sz w:val="19"/>
+          <w:szCs w:val="19"/>
+        </w:rPr>
+        <w:t>Timer</w:t>
+      </w:r>
+      <w:proofErr w:type="spellEnd"/>
+      <w:r>
+        <w:rPr>
+          <w:rFonts w:ascii="Cascadia Mono" w:hAnsi="Cascadia Mono" w:cs="Cascadia Mono"/>
+          <w:color w:val="A31515"/>
+          <w:sz w:val="19"/>
+          <w:szCs w:val="19"/>
+        </w:rPr>
+        <w:t>"</w:t>
+      </w:r>
+      <w:r>
+        <w:rPr>
+          <w:rFonts w:ascii="Cascadia Mono" w:hAnsi="Cascadia Mono" w:cs="Cascadia Mono"/>
+          <w:color w:val="000000"/>
+          <w:sz w:val="19"/>
+          <w:szCs w:val="19"/>
+        </w:rPr>
+        <w:t>)]</w:t>
+      </w:r>
+    </w:p>
+    <w:p>
+      <w:pPr>
+        <w:shd w:val="clear" w:color="auto" w:fill="C9C9C9" w:themeFill="accent3" w:themeFillTint="99"/>
+        <w:rPr>
+          <w:rFonts w:ascii="Cascadia Mono" w:hAnsi="Cascadia Mono" w:cs="Cascadia Mono"/>
+          <w:color w:val="000000"/>
+          <w:sz w:val="19"/>
+          <w:szCs w:val="19"/>
+        </w:rPr>
+      </w:pPr>
+      <w:r>
+        <w:rPr>
+          <w:rFonts w:ascii="Cascadia Mono" w:hAnsi="Cascadia Mono" w:cs="Cascadia Mono"/>
+          <w:color w:val="000000"/>
+          <w:sz w:val="19"/>
+          <w:szCs w:val="19"/>
+        </w:rPr>
+        <w:t>[</w:t>
+      </w:r>
+      <w:proofErr w:type="spellStart"/>
+      <w:r>
+        <w:rPr>
+          <w:rFonts w:ascii="Cascadia Mono" w:hAnsi="Cascadia Mono" w:cs="Cascadia Mono"/>
+          <w:color w:val="000000"/>
+          <w:sz w:val="19"/>
+          <w:szCs w:val="19"/>
+        </w:rPr>
+        <w:t>SerializeField</w:t>
+      </w:r>
+      <w:proofErr w:type="spellEnd"/>
+      <w:r>
+        <w:rPr>
+          <w:rFonts w:ascii="Cascadia Mono" w:hAnsi="Cascadia Mono" w:cs="Cascadia Mono"/>
+          <w:color w:val="000000"/>
+          <w:sz w:val="19"/>
+          <w:szCs w:val="19"/>
+        </w:rPr>
+        <w:t xml:space="preserve">] </w:t>
+      </w:r>
+      <w:proofErr w:type="spellStart"/>
+      <w:r>
+        <w:rPr>
+          <w:rFonts w:ascii="Cascadia Mono" w:hAnsi="Cascadia Mono" w:cs="Cascadia Mono"/>
+          <w:color w:val="000000"/>
+          <w:sz w:val="19"/>
+          <w:szCs w:val="19"/>
+        </w:rPr>
+        <w:t>Image</w:t>
+      </w:r>
+      <w:proofErr w:type="spellEnd"/>
+      <w:r>
+        <w:rPr>
+          <w:rFonts w:ascii="Cascadia Mono" w:hAnsi="Cascadia Mono" w:cs="Cascadia Mono"/>
+          <w:color w:val="000000"/>
+          <w:sz w:val="19"/>
+          <w:szCs w:val="19"/>
+        </w:rPr>
+        <w:t xml:space="preserve"> </w:t>
+      </w:r>
+      <w:proofErr w:type="spellStart"/>
+      <w:r>
+        <w:rPr>
+          <w:rFonts w:ascii="Cascadia Mono" w:hAnsi="Cascadia Mono" w:cs="Cascadia Mono"/>
+          <w:color w:val="000000"/>
+          <w:sz w:val="19"/>
+          <w:szCs w:val="19"/>
+        </w:rPr>
+        <w:t>timerImage</w:t>
+      </w:r>
+      <w:proofErr w:type="spellEnd"/>
+      <w:r>
+        <w:rPr>
+          <w:rFonts w:ascii="Cascadia Mono" w:hAnsi="Cascadia Mono" w:cs="Cascadia Mono"/>
+          <w:color w:val="000000"/>
+          <w:sz w:val="19"/>
+          <w:szCs w:val="19"/>
+        </w:rPr>
+        <w:t>;</w:t>
+      </w:r>
+    </w:p>
+    <w:p>
       <w:bookmarkStart w:id="0" w:name="_GoBack"/>
-      <w:proofErr w:type="spellStart"/>
-      <w:r>
-        <w:rPr>
-          <w:rFonts w:ascii="Cascadia Mono" w:hAnsi="Cascadia Mono" w:cs="Cascadia Mono"/>
-          <w:color w:val="000000"/>
-          <w:sz w:val="19"/>
-          <w:szCs w:val="19"/>
-        </w:rPr>
-        <w:t>Image</w:t>
-      </w:r>
-      <w:proofErr w:type="spellEnd"/>
-      <w:r>
-        <w:rPr>
-          <w:rFonts w:ascii="Cascadia Mono" w:hAnsi="Cascadia Mono" w:cs="Cascadia Mono"/>
-          <w:color w:val="000000"/>
-          <w:sz w:val="19"/>
-          <w:szCs w:val="19"/>
-        </w:rPr>
-        <w:t xml:space="preserve"> </w:t>
-      </w:r>
-      <w:proofErr w:type="spellStart"/>
-      <w:r>
-        <w:rPr>
-          <w:rFonts w:ascii="Cascadia Mono" w:hAnsi="Cascadia Mono" w:cs="Cascadia Mono"/>
-          <w:color w:val="000000"/>
-          <w:sz w:val="19"/>
-          <w:szCs w:val="19"/>
-        </w:rPr>
-        <w:t>buttonImage</w:t>
-      </w:r>
-      <w:proofErr w:type="spellEnd"/>
-      <w:r>
-        <w:rPr>
-          <w:rFonts w:ascii="Cascadia Mono" w:hAnsi="Cascadia Mono" w:cs="Cascadia Mono"/>
-          <w:color w:val="000000"/>
-          <w:sz w:val="19"/>
-          <w:szCs w:val="19"/>
-        </w:rPr>
-        <w:t xml:space="preserve"> = </w:t>
-      </w:r>
-      <w:proofErr w:type="spellStart"/>
-      <w:r>
-        <w:rPr>
-          <w:rFonts w:ascii="Cascadia Mono" w:hAnsi="Cascadia Mono" w:cs="Cascadia Mono"/>
-          <w:color w:val="000000"/>
-          <w:sz w:val="19"/>
-          <w:szCs w:val="19"/>
-        </w:rPr>
-        <w:t>answersButtons</w:t>
-      </w:r>
-      <w:proofErr w:type="spellEnd"/>
-      <w:r>
-        <w:rPr>
-          <w:rFonts w:ascii="Cascadia Mono" w:hAnsi="Cascadia Mono" w:cs="Cascadia Mono"/>
-          <w:color w:val="000000"/>
-          <w:sz w:val="19"/>
-          <w:szCs w:val="19"/>
-        </w:rPr>
-        <w:t>[</w:t>
-      </w:r>
-      <w:proofErr w:type="spellStart"/>
-      <w:r>
-        <w:rPr>
-          <w:rFonts w:ascii="Cascadia Mono" w:hAnsi="Cascadia Mono" w:cs="Cascadia Mono"/>
-          <w:color w:val="000000"/>
-          <w:sz w:val="19"/>
-          <w:szCs w:val="19"/>
-        </w:rPr>
-        <w:t>index</w:t>
-      </w:r>
-      <w:proofErr w:type="spellEnd"/>
-      <w:proofErr w:type="gramStart"/>
-      <w:r>
-        <w:rPr>
-          <w:rFonts w:ascii="Cascadia Mono" w:hAnsi="Cascadia Mono" w:cs="Cascadia Mono"/>
-          <w:color w:val="000000"/>
-          <w:sz w:val="19"/>
-          <w:szCs w:val="19"/>
-        </w:rPr>
-        <w:t>].</w:t>
-      </w:r>
-      <w:proofErr w:type="spellStart"/>
-      <w:r>
-        <w:rPr>
-          <w:rFonts w:ascii="Cascadia Mono" w:hAnsi="Cascadia Mono" w:cs="Cascadia Mono"/>
-          <w:color w:val="000000"/>
-          <w:sz w:val="19"/>
-          <w:szCs w:val="19"/>
-        </w:rPr>
-        <w:t>GetComponent</w:t>
-      </w:r>
-      <w:proofErr w:type="spellEnd"/>
-      <w:proofErr w:type="gramEnd"/>
-      <w:r>
-        <w:rPr>
-          <w:rFonts w:ascii="Cascadia Mono" w:hAnsi="Cascadia Mono" w:cs="Cascadia Mono"/>
-          <w:color w:val="000000"/>
-          <w:sz w:val="19"/>
-          <w:szCs w:val="19"/>
-        </w:rPr>
-        <w:t>&lt;</w:t>
-      </w:r>
-      <w:proofErr w:type="spellStart"/>
-      <w:r>
-        <w:rPr>
-          <w:rFonts w:ascii="Cascadia Mono" w:hAnsi="Cascadia Mono" w:cs="Cascadia Mono"/>
-          <w:color w:val="000000"/>
-          <w:sz w:val="19"/>
-          <w:szCs w:val="19"/>
-        </w:rPr>
-        <w:t>Image</w:t>
-      </w:r>
-      <w:proofErr w:type="spellEnd"/>
-      <w:r>
-        <w:rPr>
-          <w:rFonts w:ascii="Cascadia Mono" w:hAnsi="Cascadia Mono" w:cs="Cascadia Mono"/>
-          <w:color w:val="000000"/>
-          <w:sz w:val="19"/>
-          <w:szCs w:val="19"/>
-        </w:rPr>
-        <w:t>&gt;();</w:t>
-      </w:r>
-    </w:p>
-    <w:p>
-      <w:pPr>
-        <w:shd w:val="clear" w:color="auto" w:fill="AEAAAA" w:themeFill="background2" w:themeFillShade="BF"/>
-      </w:pPr>
-      <w:proofErr w:type="spellStart"/>
-      <w:r>
-        <w:rPr>
-          <w:rFonts w:ascii="Cascadia Mono" w:hAnsi="Cascadia Mono" w:cs="Cascadia Mono"/>
-          <w:color w:val="000000"/>
-          <w:sz w:val="19"/>
-          <w:szCs w:val="19"/>
-        </w:rPr>
-        <w:t>buttonImage.sprite</w:t>
-      </w:r>
-      <w:proofErr w:type="spellEnd"/>
-      <w:r>
-        <w:rPr>
-          <w:rFonts w:ascii="Cascadia Mono" w:hAnsi="Cascadia Mono" w:cs="Cascadia Mono"/>
-          <w:color w:val="000000"/>
-          <w:sz w:val="19"/>
-          <w:szCs w:val="19"/>
-        </w:rPr>
-        <w:t xml:space="preserve"> = </w:t>
-      </w:r>
-      <w:proofErr w:type="spellStart"/>
-      <w:r>
-        <w:rPr>
-          <w:rFonts w:ascii="Cascadia Mono" w:hAnsi="Cascadia Mono" w:cs="Cascadia Mono"/>
-          <w:color w:val="000000"/>
-          <w:sz w:val="19"/>
-          <w:szCs w:val="19"/>
-        </w:rPr>
-        <w:t>correctAnswerSprite</w:t>
-      </w:r>
-      <w:proofErr w:type="spellEnd"/>
-      <w:r>
-        <w:rPr>
-          <w:rFonts w:ascii="Cascadia Mono" w:hAnsi="Cascadia Mono" w:cs="Cascadia Mono"/>
-          <w:color w:val="000000"/>
-          <w:sz w:val="19"/>
-          <w:szCs w:val="19"/>
-        </w:rPr>
-        <w:t>;</w:t>
+      <w:r>
+        <w:rPr>
+          <w:noProof/>
+          <w:lang w:eastAsia="es-ES"/>
+        </w:rPr>
+        <w:drawing>
+          <wp:inline distT="0" distB="0" distL="0" distR="0" wp14:anchorId="77211656" wp14:editId="0507A5A5">
+            <wp:extent cx="3457575" cy="2172665"/>
+            <wp:effectExtent l="0" t="0" r="0" b="0"/>
+            <wp:docPr id="6" name="Imagen 6"/>
+            <wp:cNvGraphicFramePr>
+              <a:graphicFrameLocks xmlns:a="http://schemas.openxmlformats.org/drawingml/2006/main" noChangeAspect="1"/>
+            </wp:cNvGraphicFramePr>
+            <a:graphic xmlns:a="http://schemas.openxmlformats.org/drawingml/2006/main">
+              <a:graphicData uri="http://schemas.openxmlformats.org/drawingml/2006/picture">
+                <pic:pic xmlns:pic="http://schemas.openxmlformats.org/drawingml/2006/picture">
+                  <pic:nvPicPr>
+                    <pic:cNvPr id="1" name=""/>
+                    <pic:cNvPicPr/>
+                  </pic:nvPicPr>
+                  <pic:blipFill>
+                    <a:blip r:embed="rId11"/>
+                    <a:stretch>
+                      <a:fillRect/>
+                    </a:stretch>
+                  </pic:blipFill>
+                  <pic:spPr>
+                    <a:xfrm>
+                      <a:off x="0" y="0"/>
+                      <a:ext cx="3486950" cy="2191124"/>
+                    </a:xfrm>
+                    <a:prstGeom prst="rect">
+                      <a:avLst/>
+                    </a:prstGeom>
+                  </pic:spPr>
+                </pic:pic>
+              </a:graphicData>
+            </a:graphic>
+          </wp:inline>
+        </w:drawing>
       </w:r>
       <w:bookmarkEnd w:id="0"/>
     </w:p>

</xml_diff>